<commit_message>
TRYING to migrate pdfs
</commit_message>
<xml_diff>
--- a/assets/misc/AMT EXPLAINED.ver2.docx
+++ b/assets/misc/AMT EXPLAINED.ver2.docx
@@ -16,7 +16,7 @@
         </w:tblCellMar>
       </w:tblPr>
       <w:tblGrid>
-        <w:gridCol w:w="5687"/>
+        <w:gridCol w:w="5686"/>
         <w:gridCol w:w="5838"/>
       </w:tblGrid>
       <w:tr>
@@ -25,7 +25,7 @@
         </w:trPr>
         <w:tc>
           <w:tcPr>
-            <w:tcW w:w="5687" w:type="dxa"/>
+            <w:tcW w:w="5686" w:type="dxa"/>
             <w:tcBorders>
               <w:top w:val="single" w:sz="4" w:space="0" w:color="000000"/>
               <w:left w:val="single" w:sz="4" w:space="0" w:color="000000"/>
@@ -101,20 +101,7 @@
                 <w:szCs w:val="36"/>
                 <w:lang w:val="en-US" w:eastAsia="en-US" w:bidi="ar-SA"/>
               </w:rPr>
-              <w:t xml:space="preserve"> </w:t>
-            </w:r>
-            <w:r>
-              <w:rPr>
-                <w:rFonts w:eastAsia="Calibri"/>
-                <w:b/>
-                <w:bCs/>
-                <w:color w:val="FF3300"/>
-                <w:kern w:val="2"/>
-                <w:sz w:val="36"/>
-                <w:szCs w:val="36"/>
-                <w:lang w:val="en-US" w:eastAsia="en-US" w:bidi="ar-SA"/>
-              </w:rPr>
-              <w:t>Individual Income Tax Returns (Form 1040)</w:t>
+              <w:t xml:space="preserve"> Individual Income Tax Returns (Form 1040)</w:t>
             </w:r>
           </w:p>
         </w:tc>
@@ -196,20 +183,7 @@
                 <w:szCs w:val="36"/>
                 <w:lang w:val="en-US" w:eastAsia="en-US" w:bidi="ar-SA"/>
               </w:rPr>
-              <w:t xml:space="preserve"> </w:t>
-            </w:r>
-            <w:r>
-              <w:rPr>
-                <w:rFonts w:eastAsia="Calibri"/>
-                <w:b/>
-                <w:bCs/>
-                <w:color w:val="0000FF"/>
-                <w:kern w:val="2"/>
-                <w:sz w:val="36"/>
-                <w:szCs w:val="36"/>
-                <w:lang w:val="en-US" w:eastAsia="en-US" w:bidi="ar-SA"/>
-              </w:rPr>
-              <w:t>Alternative Minimum Tax (Form 6251)</w:t>
+              <w:t xml:space="preserve"> Alternative Minimum Tax (Form 6251)</w:t>
             </w:r>
           </w:p>
         </w:tc>
@@ -220,7 +194,7 @@
         </w:trPr>
         <w:tc>
           <w:tcPr>
-            <w:tcW w:w="5687" w:type="dxa"/>
+            <w:tcW w:w="5686" w:type="dxa"/>
             <w:tcBorders>
               <w:top w:val="single" w:sz="4" w:space="0" w:color="000000"/>
               <w:left w:val="single" w:sz="4" w:space="0" w:color="000000"/>
@@ -254,43 +228,7 @@
                 <w:szCs w:val="22"/>
                 <w:lang w:val="en-US" w:eastAsia="en-US" w:bidi="ar-SA"/>
               </w:rPr>
-              <w:t>Add</w:t>
-            </w:r>
-            <w:r>
-              <w:rPr>
-                <w:rFonts w:eastAsia="Calibri"/>
-                <w:b/>
-                <w:bCs/>
-                <w:kern w:val="2"/>
-                <w:sz w:val="22"/>
-                <w:szCs w:val="22"/>
-                <w:lang w:val="en-US" w:eastAsia="en-US" w:bidi="ar-SA"/>
-              </w:rPr>
-              <w:t xml:space="preserve"> all </w:t>
-            </w:r>
-            <w:r>
-              <w:rPr>
-                <w:rFonts w:eastAsia="Calibri"/>
-                <w:b/>
-                <w:bCs/>
-                <w:kern w:val="2"/>
-                <w:sz w:val="22"/>
-                <w:szCs w:val="22"/>
-                <w:lang w:val="en-US" w:eastAsia="en-US" w:bidi="ar-SA"/>
-              </w:rPr>
-              <w:t>I</w:t>
-            </w:r>
-            <w:r>
-              <w:rPr>
-                <w:rFonts w:eastAsia="Calibri"/>
-                <w:b/>
-                <w:bCs/>
-                <w:kern w:val="2"/>
-                <w:sz w:val="22"/>
-                <w:szCs w:val="22"/>
-                <w:lang w:val="en-US" w:eastAsia="en-US" w:bidi="ar-SA"/>
-              </w:rPr>
-              <w:t>ncome:</w:t>
+              <w:t>Add all Income:</w:t>
             </w:r>
             <w:r>
               <w:rPr>
@@ -302,196 +240,24 @@
               </w:rPr>
               <w:t xml:space="preserve"> </w:t>
               <w:br/>
-            </w:r>
-            <w:r>
-              <w:rPr>
-                <w:rFonts w:eastAsia="Calibri"/>
-                <w:kern w:val="2"/>
-                <w:sz w:val="22"/>
-                <w:szCs w:val="22"/>
-                <w:lang w:val="en-US" w:eastAsia="en-US" w:bidi="ar-SA"/>
-              </w:rPr>
-              <w:t>+</w:t>
-            </w:r>
-            <w:r>
-              <w:rPr>
-                <w:rFonts w:eastAsia="Calibri"/>
-                <w:kern w:val="2"/>
-                <w:sz w:val="22"/>
-                <w:szCs w:val="22"/>
-                <w:lang w:val="en-US" w:eastAsia="en-US" w:bidi="ar-SA"/>
-              </w:rPr>
-              <w:t xml:space="preserve"> wages </w:t>
-            </w:r>
-            <w:r>
-              <w:rPr>
-                <w:rFonts w:eastAsia="Calibri"/>
-                <w:kern w:val="2"/>
-                <w:sz w:val="22"/>
-                <w:szCs w:val="22"/>
-                <w:lang w:val="en-US" w:eastAsia="en-US" w:bidi="ar-SA"/>
-              </w:rPr>
-              <w:t xml:space="preserve">+ </w:t>
-            </w:r>
-            <w:r>
-              <w:rPr>
-                <w:rFonts w:eastAsia="Calibri"/>
-                <w:kern w:val="2"/>
-                <w:sz w:val="22"/>
-                <w:szCs w:val="22"/>
-                <w:lang w:val="en-US" w:eastAsia="en-US" w:bidi="ar-SA"/>
-              </w:rPr>
-              <w:t xml:space="preserve">salaries </w:t>
-            </w:r>
-            <w:r>
-              <w:rPr>
-                <w:rFonts w:eastAsia="Calibri"/>
-                <w:kern w:val="2"/>
-                <w:sz w:val="22"/>
-                <w:szCs w:val="22"/>
-                <w:lang w:val="en-US" w:eastAsia="en-US" w:bidi="ar-SA"/>
-              </w:rPr>
-              <w:t xml:space="preserve">+ </w:t>
-            </w:r>
-            <w:r>
-              <w:rPr>
-                <w:rFonts w:eastAsia="Calibri"/>
-                <w:kern w:val="2"/>
-                <w:sz w:val="22"/>
-                <w:szCs w:val="22"/>
-                <w:lang w:val="en-US" w:eastAsia="en-US" w:bidi="ar-SA"/>
-              </w:rPr>
-              <w:t xml:space="preserve">tips </w:t>
-            </w:r>
-            <w:r>
-              <w:rPr>
-                <w:rFonts w:eastAsia="Calibri"/>
-                <w:kern w:val="2"/>
-                <w:sz w:val="22"/>
-                <w:szCs w:val="22"/>
-                <w:lang w:val="en-US" w:eastAsia="en-US" w:bidi="ar-SA"/>
-              </w:rPr>
-              <w:t xml:space="preserve">+ </w:t>
-            </w:r>
-            <w:r>
-              <w:rPr>
-                <w:rFonts w:eastAsia="Calibri"/>
-                <w:kern w:val="2"/>
-                <w:sz w:val="22"/>
-                <w:szCs w:val="22"/>
-                <w:lang w:val="en-US" w:eastAsia="en-US" w:bidi="ar-SA"/>
-              </w:rPr>
-              <w:t xml:space="preserve">taxable interest </w:t>
-            </w:r>
-            <w:r>
-              <w:rPr>
-                <w:rFonts w:eastAsia="Calibri"/>
-                <w:kern w:val="2"/>
-                <w:sz w:val="22"/>
-                <w:szCs w:val="22"/>
-                <w:lang w:val="en-US" w:eastAsia="en-US" w:bidi="ar-SA"/>
-              </w:rPr>
-              <w:t xml:space="preserve">+ </w:t>
-            </w:r>
-            <w:r>
-              <w:rPr>
-                <w:rFonts w:eastAsia="Calibri"/>
-                <w:kern w:val="2"/>
-                <w:sz w:val="22"/>
-                <w:szCs w:val="22"/>
-                <w:lang w:val="en-US" w:eastAsia="en-US" w:bidi="ar-SA"/>
-              </w:rPr>
-              <w:t xml:space="preserve">capital gains </w:t>
-            </w:r>
-            <w:r>
-              <w:rPr>
-                <w:rFonts w:eastAsia="Calibri"/>
-                <w:kern w:val="2"/>
-                <w:sz w:val="22"/>
-                <w:szCs w:val="22"/>
-                <w:lang w:val="en-US" w:eastAsia="en-US" w:bidi="ar-SA"/>
-              </w:rPr>
-              <w:t>+ i</w:t>
-            </w:r>
-            <w:r>
-              <w:rPr>
-                <w:rFonts w:eastAsia="Calibri"/>
-                <w:kern w:val="2"/>
-                <w:sz w:val="22"/>
-                <w:szCs w:val="22"/>
-                <w:lang w:val="en-US" w:eastAsia="en-US" w:bidi="ar-SA"/>
-              </w:rPr>
-              <w:t xml:space="preserve">ra distributions </w:t>
-            </w:r>
-            <w:r>
-              <w:rPr>
-                <w:rFonts w:eastAsia="Calibri"/>
-                <w:kern w:val="2"/>
-                <w:sz w:val="22"/>
-                <w:szCs w:val="22"/>
-                <w:lang w:val="en-US" w:eastAsia="en-US" w:bidi="ar-SA"/>
-              </w:rPr>
-              <w:t xml:space="preserve">+ </w:t>
-            </w:r>
-            <w:r>
-              <w:rPr>
-                <w:rFonts w:eastAsia="Calibri"/>
-                <w:kern w:val="2"/>
-                <w:sz w:val="22"/>
-                <w:szCs w:val="22"/>
-                <w:lang w:val="en-US" w:eastAsia="en-US" w:bidi="ar-SA"/>
-              </w:rPr>
-              <w:t xml:space="preserve">pension </w:t>
-            </w:r>
-            <w:r>
-              <w:rPr>
-                <w:rFonts w:eastAsia="Calibri"/>
-                <w:kern w:val="2"/>
-                <w:sz w:val="22"/>
-                <w:szCs w:val="22"/>
-                <w:lang w:val="en-US" w:eastAsia="en-US" w:bidi="ar-SA"/>
-              </w:rPr>
-              <w:t>+</w:t>
-            </w:r>
-            <w:r>
-              <w:rPr>
-                <w:rFonts w:eastAsia="Calibri"/>
-                <w:kern w:val="2"/>
-                <w:sz w:val="22"/>
-                <w:szCs w:val="22"/>
-                <w:lang w:val="en-US" w:eastAsia="en-US" w:bidi="ar-SA"/>
-              </w:rPr>
-              <w:t xml:space="preserve"> annuity income </w:t>
-            </w:r>
-            <w:r>
-              <w:rPr>
-                <w:rFonts w:eastAsia="Calibri"/>
-                <w:kern w:val="2"/>
-                <w:sz w:val="22"/>
-                <w:szCs w:val="22"/>
-                <w:lang w:val="en-US" w:eastAsia="en-US" w:bidi="ar-SA"/>
-              </w:rPr>
-              <w:t xml:space="preserve">+ </w:t>
-            </w:r>
-            <w:r>
-              <w:rPr>
-                <w:rFonts w:eastAsia="Calibri"/>
-                <w:kern w:val="2"/>
-                <w:sz w:val="22"/>
-                <w:szCs w:val="22"/>
-                <w:lang w:val="en-US" w:eastAsia="en-US" w:bidi="ar-SA"/>
-              </w:rPr>
-              <w:t xml:space="preserve">Social Security benefits </w:t>
-            </w:r>
-            <w:r>
-              <w:rPr>
-                <w:rFonts w:eastAsia="Calibri"/>
-                <w:kern w:val="2"/>
-                <w:sz w:val="22"/>
-                <w:szCs w:val="22"/>
-                <w:lang w:val="en-US" w:eastAsia="en-US" w:bidi="ar-SA"/>
-              </w:rPr>
-              <w:t>+ etc</w:t>
+              <w:t>+ wages</w:t>
+              <w:br/>
+              <w:t>+ salaries</w:t>
+              <w:br/>
+              <w:t xml:space="preserve">+ tips </w:t>
+              <w:br/>
+              <w:t xml:space="preserve">+ taxable interest </w:t>
+              <w:br/>
+              <w:t xml:space="preserve">+ capital gains </w:t>
+              <w:br/>
+              <w:t xml:space="preserve">+ ira distributions </w:t>
+              <w:br/>
+              <w:t xml:space="preserve">+ pension </w:t>
+              <w:br/>
+              <w:t xml:space="preserve">+ annuity income </w:t>
+              <w:br/>
+              <w:t>+ Social Security benefits + etc</w:t>
+              <w:br/>
             </w:r>
           </w:p>
         </w:tc>
@@ -531,62 +297,18 @@
                 <w:szCs w:val="22"/>
                 <w:lang w:val="en-US" w:eastAsia="en-US" w:bidi="ar-SA"/>
               </w:rPr>
-              <w:t xml:space="preserve">Enter taxable </w:t>
-            </w:r>
-            <w:r>
-              <w:rPr>
-                <w:rFonts w:eastAsia="Calibri"/>
-                <w:b/>
-                <w:bCs/>
-                <w:kern w:val="2"/>
-                <w:sz w:val="22"/>
-                <w:szCs w:val="22"/>
-                <w:lang w:val="en-US" w:eastAsia="en-US" w:bidi="ar-SA"/>
-              </w:rPr>
-              <w:t>I</w:t>
-            </w:r>
-            <w:r>
-              <w:rPr>
-                <w:rFonts w:eastAsia="Calibri"/>
-                <w:b/>
-                <w:bCs/>
-                <w:kern w:val="2"/>
-                <w:sz w:val="22"/>
-                <w:szCs w:val="22"/>
-                <w:lang w:val="en-US" w:eastAsia="en-US" w:bidi="ar-SA"/>
-              </w:rPr>
-              <w:t>ncome from form 1040</w:t>
-            </w:r>
-            <w:r>
-              <w:rPr>
-                <w:rFonts w:eastAsia="Calibri"/>
-                <w:kern w:val="2"/>
-                <w:sz w:val="22"/>
-                <w:szCs w:val="22"/>
-                <w:lang w:val="en-US" w:eastAsia="en-US" w:bidi="ar-SA"/>
-              </w:rPr>
-              <w:br/>
-              <w:t xml:space="preserve">(if zero, </w:t>
-            </w:r>
-            <w:r>
-              <w:rPr>
-                <w:rFonts w:eastAsia="Calibri"/>
-                <w:kern w:val="2"/>
-                <w:sz w:val="22"/>
-                <w:szCs w:val="22"/>
-                <w:lang w:val="en-US" w:eastAsia="en-US" w:bidi="ar-SA"/>
-              </w:rPr>
-              <w:t>E</w:t>
-            </w:r>
-            <w:r>
-              <w:rPr>
-                <w:rFonts w:eastAsia="Calibri"/>
-                <w:kern w:val="2"/>
-                <w:sz w:val="22"/>
-                <w:szCs w:val="22"/>
-                <w:lang w:val="en-US" w:eastAsia="en-US" w:bidi="ar-SA"/>
-              </w:rPr>
-              <w:t>nter adjusted gross income)</w:t>
+              <w:t>Enter taxable Income from form 1040</w:t>
+            </w:r>
+            <w:r>
+              <w:rPr>
+                <w:rFonts w:eastAsia="Calibri"/>
+                <w:kern w:val="2"/>
+                <w:sz w:val="22"/>
+                <w:szCs w:val="22"/>
+                <w:lang w:val="en-US" w:eastAsia="en-US" w:bidi="ar-SA"/>
+              </w:rPr>
+              <w:br/>
+              <w:t>(if zero, Enter adjusted gross income)</w:t>
             </w:r>
           </w:p>
         </w:tc>
@@ -595,7 +317,7 @@
         <w:trPr/>
         <w:tc>
           <w:tcPr>
-            <w:tcW w:w="5687" w:type="dxa"/>
+            <w:tcW w:w="5686" w:type="dxa"/>
             <w:tcBorders>
               <w:top w:val="single" w:sz="4" w:space="0" w:color="000000"/>
               <w:left w:val="single" w:sz="4" w:space="0" w:color="000000"/>
@@ -629,43 +351,7 @@
                 <w:szCs w:val="22"/>
                 <w:lang w:val="en-US" w:eastAsia="en-US" w:bidi="ar-SA"/>
               </w:rPr>
-              <w:t>T</w:t>
-            </w:r>
-            <w:r>
-              <w:rPr>
-                <w:rFonts w:eastAsia="Calibri"/>
-                <w:b/>
-                <w:bCs/>
-                <w:kern w:val="2"/>
-                <w:sz w:val="22"/>
-                <w:szCs w:val="22"/>
-                <w:lang w:val="en-US" w:eastAsia="en-US" w:bidi="ar-SA"/>
-              </w:rPr>
-              <w:t xml:space="preserve">ake </w:t>
-            </w:r>
-            <w:r>
-              <w:rPr>
-                <w:rFonts w:eastAsia="Calibri"/>
-                <w:b/>
-                <w:bCs/>
-                <w:kern w:val="2"/>
-                <w:sz w:val="22"/>
-                <w:szCs w:val="22"/>
-                <w:lang w:val="en-US" w:eastAsia="en-US" w:bidi="ar-SA"/>
-              </w:rPr>
-              <w:t>D</w:t>
-            </w:r>
-            <w:r>
-              <w:rPr>
-                <w:rFonts w:eastAsia="Calibri"/>
-                <w:b/>
-                <w:bCs/>
-                <w:kern w:val="2"/>
-                <w:sz w:val="22"/>
-                <w:szCs w:val="22"/>
-                <w:lang w:val="en-US" w:eastAsia="en-US" w:bidi="ar-SA"/>
-              </w:rPr>
-              <w:t>eductions</w:t>
+              <w:t>Take Deductions</w:t>
             </w:r>
             <w:r>
               <w:rPr>
@@ -677,17 +363,7 @@
               </w:rPr>
               <w:t>:</w:t>
               <w:br/>
-              <w:t>-</w:t>
-            </w:r>
-            <w:r>
-              <w:rPr>
-                <w:rFonts w:eastAsia="Calibri"/>
-                <w:kern w:val="2"/>
-                <w:sz w:val="22"/>
-                <w:szCs w:val="22"/>
-                <w:lang w:val="en-US" w:eastAsia="en-US" w:bidi="ar-SA"/>
-              </w:rPr>
-              <w:t xml:space="preserve"> educator expenses </w:t>
+              <w:t xml:space="preserve">- educator expenses </w:t>
               <w:br/>
               <w:t xml:space="preserve">- business expenses </w:t>
               <w:br/>
@@ -695,17 +371,7 @@
               <w:br/>
               <w:t xml:space="preserve">- self-employment tax </w:t>
               <w:br/>
-              <w:t xml:space="preserve">- </w:t>
-            </w:r>
-            <w:r>
-              <w:rPr>
-                <w:rFonts w:eastAsia="Calibri"/>
-                <w:kern w:val="2"/>
-                <w:sz w:val="22"/>
-                <w:szCs w:val="22"/>
-                <w:lang w:val="en-US" w:eastAsia="en-US" w:bidi="ar-SA"/>
-              </w:rPr>
-              <w:t>personal exemption</w:t>
+              <w:t>- personal exemption</w:t>
             </w:r>
           </w:p>
           <w:p>
@@ -733,17 +399,7 @@
               </w:rPr>
               <w:t xml:space="preserve">- moving expenses for Armed Forces </w:t>
               <w:br/>
-              <w:t xml:space="preserve">  </w:t>
-            </w:r>
-            <w:r>
-              <w:rPr>
-                <w:rFonts w:eastAsia="Calibri"/>
-                <w:kern w:val="2"/>
-                <w:sz w:val="22"/>
-                <w:szCs w:val="22"/>
-                <w:lang w:val="en-US" w:eastAsia="en-US" w:bidi="ar-SA"/>
-              </w:rPr>
-              <w:t>(if applicable)</w:t>
+              <w:t xml:space="preserve">  (if applicable)</w:t>
             </w:r>
           </w:p>
         </w:tc>
@@ -796,38 +452,9 @@
                 <w:lang w:val="en-US" w:eastAsia="en-US" w:bidi="ar-SA"/>
               </w:rPr>
               <w:br/>
-              <w:t xml:space="preserve">+ </w:t>
-            </w:r>
-            <w:r>
-              <w:rPr>
-                <w:rFonts w:eastAsia="Calibri"/>
-                <w:kern w:val="2"/>
-                <w:sz w:val="22"/>
-                <w:szCs w:val="22"/>
-                <w:lang w:val="en-US" w:eastAsia="en-US" w:bidi="ar-SA"/>
-              </w:rPr>
-              <w:t>State and local tax deduction (SALT)</w:t>
-              <w:br/>
-            </w:r>
-            <w:r>
-              <w:rPr>
-                <w:rFonts w:eastAsia="Calibri"/>
-                <w:kern w:val="2"/>
-                <w:sz w:val="22"/>
-                <w:szCs w:val="22"/>
-                <w:lang w:val="en-US" w:eastAsia="en-US" w:bidi="ar-SA"/>
-              </w:rPr>
-              <w:t xml:space="preserve">+ </w:t>
-            </w:r>
-            <w:r>
-              <w:rPr>
-                <w:rFonts w:eastAsia="Calibri"/>
-                <w:kern w:val="2"/>
-                <w:sz w:val="22"/>
-                <w:szCs w:val="22"/>
-                <w:lang w:val="en-US" w:eastAsia="en-US" w:bidi="ar-SA"/>
-              </w:rPr>
-              <w:t>Investment interest expense</w:t>
+              <w:t>+ State and local tax deduction (SALT)</w:t>
+              <w:br/>
+              <w:t>+ Investment interest expense</w:t>
             </w:r>
           </w:p>
           <w:p>
@@ -853,38 +480,9 @@
                 <w:szCs w:val="22"/>
                 <w:lang w:val="en-US" w:eastAsia="en-US" w:bidi="ar-SA"/>
               </w:rPr>
-              <w:t xml:space="preserve">+ </w:t>
-            </w:r>
-            <w:r>
-              <w:rPr>
-                <w:rFonts w:eastAsia="Calibri"/>
-                <w:kern w:val="2"/>
-                <w:sz w:val="22"/>
-                <w:szCs w:val="22"/>
-                <w:lang w:val="en-US" w:eastAsia="en-US" w:bidi="ar-SA"/>
-              </w:rPr>
-              <w:t>Net operating loss</w:t>
-              <w:br/>
-            </w:r>
-            <w:r>
-              <w:rPr>
-                <w:rFonts w:eastAsia="Calibri"/>
-                <w:kern w:val="2"/>
-                <w:sz w:val="22"/>
-                <w:szCs w:val="22"/>
-                <w:lang w:val="en-US" w:eastAsia="en-US" w:bidi="ar-SA"/>
-              </w:rPr>
-              <w:t xml:space="preserve">+ </w:t>
-            </w:r>
-            <w:r>
-              <w:rPr>
-                <w:rFonts w:eastAsia="Calibri"/>
-                <w:kern w:val="2"/>
-                <w:sz w:val="22"/>
-                <w:szCs w:val="22"/>
-                <w:lang w:val="en-US" w:eastAsia="en-US" w:bidi="ar-SA"/>
-              </w:rPr>
-              <w:t>Private activity bond interest</w:t>
+              <w:t>+ Net operating loss</w:t>
+              <w:br/>
+              <w:t>+ Private activity bond interest</w:t>
             </w:r>
           </w:p>
           <w:p>
@@ -910,108 +508,13 @@
                 <w:szCs w:val="22"/>
                 <w:lang w:val="en-US" w:eastAsia="en-US" w:bidi="ar-SA"/>
               </w:rPr>
-              <w:t xml:space="preserve">+ </w:t>
-            </w:r>
-            <w:r>
-              <w:rPr>
-                <w:rFonts w:eastAsia="Calibri"/>
-                <w:kern w:val="2"/>
-                <w:sz w:val="22"/>
-                <w:szCs w:val="22"/>
-                <w:lang w:val="en-US" w:eastAsia="en-US" w:bidi="ar-SA"/>
-              </w:rPr>
-              <w:t>Depreciation</w:t>
-              <w:br/>
-            </w:r>
-            <w:r>
-              <w:rPr>
-                <w:rFonts w:eastAsia="Calibri"/>
-                <w:kern w:val="2"/>
-                <w:sz w:val="22"/>
-                <w:szCs w:val="22"/>
-                <w:lang w:val="en-US" w:eastAsia="en-US" w:bidi="ar-SA"/>
-              </w:rPr>
-              <w:t xml:space="preserve">+ </w:t>
-            </w:r>
-            <w:r>
-              <w:rPr>
-                <w:rFonts w:eastAsia="Calibri"/>
-                <w:kern w:val="2"/>
-                <w:sz w:val="22"/>
-                <w:szCs w:val="22"/>
-                <w:lang w:val="en-US" w:eastAsia="en-US" w:bidi="ar-SA"/>
-              </w:rPr>
-              <w:t xml:space="preserve">Passive activities </w:t>
-            </w:r>
-            <w:r>
-              <w:rPr>
-                <w:rFonts w:eastAsia="Calibri"/>
-                <w:kern w:val="2"/>
-                <w:sz w:val="22"/>
-                <w:szCs w:val="22"/>
-                <w:lang w:val="en-US" w:eastAsia="en-US" w:bidi="ar-SA"/>
-              </w:rPr>
-              <w:t>(rentals)</w:t>
-            </w:r>
-            <w:r>
-              <w:rPr>
-                <w:rFonts w:eastAsia="Calibri"/>
-                <w:kern w:val="2"/>
-                <w:sz w:val="22"/>
-                <w:szCs w:val="22"/>
-                <w:lang w:val="en-US" w:eastAsia="en-US" w:bidi="ar-SA"/>
-              </w:rPr>
-              <w:br/>
-            </w:r>
-            <w:r>
-              <w:rPr>
-                <w:rFonts w:eastAsia="Calibri"/>
-                <w:kern w:val="2"/>
-                <w:sz w:val="22"/>
-                <w:szCs w:val="22"/>
-                <w:lang w:val="en-US" w:eastAsia="en-US" w:bidi="ar-SA"/>
-              </w:rPr>
-              <w:t xml:space="preserve">+ </w:t>
-            </w:r>
-            <w:r>
-              <w:rPr>
-                <w:rFonts w:eastAsia="Calibri"/>
-                <w:kern w:val="2"/>
-                <w:sz w:val="22"/>
-                <w:szCs w:val="22"/>
-                <w:lang w:val="en-US" w:eastAsia="en-US" w:bidi="ar-SA"/>
-              </w:rPr>
-              <w:t>Loss limitations</w:t>
-              <w:br/>
-            </w:r>
-            <w:r>
-              <w:rPr>
-                <w:rFonts w:eastAsia="Calibri"/>
-                <w:kern w:val="2"/>
-                <w:sz w:val="22"/>
-                <w:szCs w:val="22"/>
-                <w:lang w:val="en-US" w:eastAsia="en-US" w:bidi="ar-SA"/>
-              </w:rPr>
-              <w:t xml:space="preserve">+ </w:t>
-            </w:r>
-            <w:r>
-              <w:rPr>
-                <w:rFonts w:eastAsia="Calibri"/>
-                <w:kern w:val="2"/>
-                <w:sz w:val="22"/>
-                <w:szCs w:val="22"/>
-                <w:lang w:val="en-US" w:eastAsia="en-US" w:bidi="ar-SA"/>
-              </w:rPr>
-              <w:t>Research costs</w:t>
-            </w:r>
-            <w:r>
-              <w:rPr>
-                <w:rFonts w:eastAsia="Calibri"/>
-                <w:kern w:val="2"/>
-                <w:sz w:val="22"/>
-                <w:szCs w:val="22"/>
-                <w:lang w:val="en-US" w:eastAsia="en-US" w:bidi="ar-SA"/>
-              </w:rPr>
+              <w:t>+ Depreciation</w:t>
+              <w:br/>
+              <w:t>+ Passive activities (rentals)</w:t>
+              <w:br/>
+              <w:t>+ Loss limitations</w:t>
+              <w:br/>
+              <w:t>+ Research costs</w:t>
               <w:br/>
             </w:r>
           </w:p>
@@ -1021,7 +524,7 @@
         <w:trPr/>
         <w:tc>
           <w:tcPr>
-            <w:tcW w:w="5687" w:type="dxa"/>
+            <w:tcW w:w="5686" w:type="dxa"/>
             <w:tcBorders>
               <w:top w:val="single" w:sz="4" w:space="0" w:color="000000"/>
               <w:left w:val="single" w:sz="4" w:space="0" w:color="000000"/>
@@ -1123,7 +626,7 @@
         <w:trPr/>
         <w:tc>
           <w:tcPr>
-            <w:tcW w:w="5687" w:type="dxa"/>
+            <w:tcW w:w="5686" w:type="dxa"/>
             <w:tcBorders>
               <w:top w:val="single" w:sz="4" w:space="0" w:color="000000"/>
               <w:left w:val="single" w:sz="4" w:space="0" w:color="000000"/>
@@ -1157,47 +660,9 @@
               </w:rPr>
               <w:t>Choose the larger:</w:t>
               <w:br/>
-            </w:r>
-            <w:r>
-              <w:rPr>
-                <w:rFonts w:eastAsia="Calibri"/>
-                <w:kern w:val="2"/>
-                <w:sz w:val="22"/>
-                <w:szCs w:val="22"/>
-                <w:lang w:val="en-US" w:eastAsia="en-US" w:bidi="ar-SA"/>
-              </w:rPr>
-              <w:t xml:space="preserve">1. - </w:t>
-            </w:r>
-            <w:r>
-              <w:rPr>
-                <w:rFonts w:eastAsia="Calibri"/>
-                <w:kern w:val="2"/>
-                <w:sz w:val="22"/>
-                <w:szCs w:val="22"/>
-                <w:lang w:val="en-US" w:eastAsia="en-US" w:bidi="ar-SA"/>
-              </w:rPr>
-              <w:t xml:space="preserve">standard deduction </w:t>
-              <w:br/>
-            </w:r>
-            <w:r>
-              <w:rPr>
-                <w:rFonts w:eastAsia="Calibri"/>
-                <w:kern w:val="2"/>
-                <w:sz w:val="22"/>
-                <w:szCs w:val="22"/>
-                <w:lang w:val="en-US" w:eastAsia="en-US" w:bidi="ar-SA"/>
-              </w:rPr>
-              <w:t xml:space="preserve">2. - </w:t>
-            </w:r>
-            <w:r>
-              <w:rPr>
-                <w:rFonts w:eastAsia="Calibri"/>
-                <w:kern w:val="2"/>
-                <w:sz w:val="22"/>
-                <w:szCs w:val="22"/>
-                <w:lang w:val="en-US" w:eastAsia="en-US" w:bidi="ar-SA"/>
-              </w:rPr>
-              <w:t>itemized deductions</w:t>
+              <w:t xml:space="preserve">1. - standard deduction </w:t>
+              <w:br/>
+              <w:t>2. - itemized deductions</w:t>
             </w:r>
           </w:p>
           <w:p>
@@ -1216,7 +681,13 @@
               </w:rPr>
             </w:pPr>
             <w:r>
-              <w:rPr/>
+              <w:rPr>
+                <w:rFonts w:eastAsia="Calibri"/>
+                <w:kern w:val="2"/>
+                <w:sz w:val="22"/>
+                <w:szCs w:val="22"/>
+                <w:lang w:val="en-US" w:eastAsia="en-US" w:bidi="ar-SA"/>
+              </w:rPr>
             </w:r>
           </w:p>
           <w:p>
@@ -1242,81 +713,62 @@
                 <w:szCs w:val="22"/>
                 <w:lang w:val="en-US" w:eastAsia="en-US" w:bidi="ar-SA"/>
               </w:rPr>
-              <w:t xml:space="preserve">- Apply </w:t>
-            </w:r>
-            <w:r>
-              <w:rPr>
-                <w:rFonts w:eastAsia="Calibri"/>
-                <w:kern w:val="2"/>
-                <w:sz w:val="22"/>
-                <w:szCs w:val="22"/>
-                <w:lang w:val="en-US" w:eastAsia="en-US" w:bidi="ar-SA"/>
-              </w:rPr>
-              <w:t>QBI (</w:t>
-            </w:r>
-            <w:r>
-              <w:rPr>
-                <w:rFonts w:eastAsia="Calibri"/>
-                <w:b/>
-                <w:bCs/>
-                <w:kern w:val="2"/>
-                <w:sz w:val="22"/>
-                <w:szCs w:val="22"/>
-                <w:lang w:val="en-US" w:eastAsia="en-US" w:bidi="ar-SA"/>
-              </w:rPr>
-              <w:t>subtract</w:t>
-            </w:r>
-            <w:r>
-              <w:rPr>
-                <w:rFonts w:eastAsia="Calibri"/>
-                <w:kern w:val="2"/>
-                <w:sz w:val="22"/>
-                <w:szCs w:val="22"/>
-                <w:lang w:val="en-US" w:eastAsia="en-US" w:bidi="ar-SA"/>
-              </w:rPr>
-              <w:t xml:space="preserve"> </w:t>
-            </w:r>
-            <w:r>
-              <w:rPr>
-                <w:rFonts w:eastAsia="Calibri"/>
-                <w:kern w:val="2"/>
-                <w:sz w:val="22"/>
-                <w:szCs w:val="22"/>
-                <w:lang w:val="en-US" w:eastAsia="en-US" w:bidi="ar-SA"/>
-              </w:rPr>
-              <w:t>qualified business deduction</w:t>
-              <w:br/>
-              <w:t xml:space="preserve">  </w:t>
-            </w:r>
-            <w:r>
-              <w:rPr>
-                <w:rFonts w:eastAsia="Calibri"/>
-                <w:kern w:val="2"/>
-                <w:sz w:val="22"/>
-                <w:szCs w:val="22"/>
-                <w:lang w:val="en-US" w:eastAsia="en-US" w:bidi="ar-SA"/>
-              </w:rPr>
-              <w:t>(</w:t>
-            </w:r>
-            <w:r>
-              <w:rPr>
-                <w:rFonts w:eastAsia="Calibri"/>
-                <w:kern w:val="2"/>
-                <w:sz w:val="22"/>
-                <w:szCs w:val="22"/>
-                <w:lang w:val="en-US" w:eastAsia="en-US" w:bidi="ar-SA"/>
-              </w:rPr>
-              <w:t>i</w:t>
-            </w:r>
-            <w:r>
-              <w:rPr>
-                <w:rFonts w:eastAsia="Calibri"/>
-                <w:kern w:val="2"/>
-                <w:sz w:val="22"/>
-                <w:szCs w:val="22"/>
-                <w:lang w:val="en-US" w:eastAsia="en-US" w:bidi="ar-SA"/>
-              </w:rPr>
-              <w:t>f applicable)</w:t>
+              <w:t xml:space="preserve">- </w:t>
+            </w:r>
+            <w:r>
+              <w:rPr>
+                <w:rFonts w:eastAsia="Calibri"/>
+                <w:b/>
+                <w:bCs/>
+                <w:kern w:val="2"/>
+                <w:sz w:val="22"/>
+                <w:szCs w:val="22"/>
+                <w:lang w:val="en-US" w:eastAsia="en-US" w:bidi="ar-SA"/>
+              </w:rPr>
+              <w:t>S</w:t>
+            </w:r>
+            <w:r>
+              <w:rPr>
+                <w:rFonts w:eastAsia="Calibri"/>
+                <w:b/>
+                <w:bCs/>
+                <w:kern w:val="2"/>
+                <w:sz w:val="22"/>
+                <w:szCs w:val="22"/>
+                <w:lang w:val="en-US" w:eastAsia="en-US" w:bidi="ar-SA"/>
+              </w:rPr>
+              <w:t>ubtract</w:t>
+            </w:r>
+            <w:r>
+              <w:rPr>
+                <w:rFonts w:eastAsia="Calibri"/>
+                <w:kern w:val="2"/>
+                <w:sz w:val="22"/>
+                <w:szCs w:val="22"/>
+                <w:lang w:val="en-US" w:eastAsia="en-US" w:bidi="ar-SA"/>
+              </w:rPr>
+              <w:t xml:space="preserve"> QBI (qualified business deduction</w:t>
+            </w:r>
+            <w:r>
+              <w:rPr>
+                <w:rFonts w:eastAsia="Calibri"/>
+                <w:kern w:val="2"/>
+                <w:sz w:val="22"/>
+                <w:szCs w:val="22"/>
+                <w:lang w:val="en-US" w:eastAsia="en-US" w:bidi="ar-SA"/>
+              </w:rPr>
+              <w:t>)</w:t>
+            </w:r>
+            <w:r>
+              <w:rPr>
+                <w:rFonts w:eastAsia="Calibri"/>
+                <w:kern w:val="2"/>
+                <w:sz w:val="22"/>
+                <w:szCs w:val="22"/>
+                <w:lang w:val="en-US" w:eastAsia="en-US" w:bidi="ar-SA"/>
+              </w:rPr>
+              <w:br/>
+              <w:t xml:space="preserve">  if applicable</w:t>
             </w:r>
           </w:p>
         </w:tc>
@@ -1359,106 +811,11 @@
               <w:t>Filing Status :  AMT Threshold : Deduction</w:t>
               <w:br/>
               <w:br/>
-              <w:t>Single / HOH         $60</w:t>
-            </w:r>
-            <w:r>
-              <w:rPr>
-                <w:rFonts w:eastAsia="Calibri"/>
-                <w:b/>
-                <w:bCs/>
-                <w:kern w:val="2"/>
-                <w:sz w:val="22"/>
-                <w:szCs w:val="22"/>
-                <w:lang w:val="en-US" w:eastAsia="en-US" w:bidi="ar-SA"/>
-              </w:rPr>
-              <w:t>9</w:t>
-            </w:r>
-            <w:r>
-              <w:rPr>
-                <w:rFonts w:eastAsia="Calibri"/>
-                <w:b/>
-                <w:bCs/>
-                <w:kern w:val="2"/>
-                <w:sz w:val="22"/>
-                <w:szCs w:val="22"/>
-                <w:lang w:val="en-US" w:eastAsia="en-US" w:bidi="ar-SA"/>
-              </w:rPr>
-              <w:t>k                   86K</w:t>
-              <w:br/>
-            </w:r>
-            <w:r>
-              <w:rPr>
-                <w:rFonts w:eastAsia="Calibri"/>
-                <w:b/>
-                <w:bCs/>
-                <w:kern w:val="2"/>
-                <w:sz w:val="22"/>
-                <w:szCs w:val="22"/>
-                <w:lang w:val="en-US" w:eastAsia="en-US" w:bidi="ar-SA"/>
-              </w:rPr>
+              <w:t>Single / HOH         $609k                   86K</w:t>
+              <w:br/>
               <w:t>MFJ / QSS            $1,200k                 133K</w:t>
               <w:br/>
-              <w:t xml:space="preserve">MFS      </w:t>
-            </w:r>
-            <w:r>
-              <w:rPr>
-                <w:rFonts w:eastAsia="Calibri"/>
-                <w:b/>
-                <w:bCs/>
-                <w:kern w:val="2"/>
-                <w:sz w:val="22"/>
-                <w:szCs w:val="22"/>
-                <w:lang w:val="en-US" w:eastAsia="en-US" w:bidi="ar-SA"/>
-              </w:rPr>
-              <w:t xml:space="preserve">                   $60</w:t>
-            </w:r>
-            <w:r>
-              <w:rPr>
-                <w:rFonts w:eastAsia="Calibri"/>
-                <w:b/>
-                <w:bCs/>
-                <w:kern w:val="2"/>
-                <w:sz w:val="22"/>
-                <w:szCs w:val="22"/>
-                <w:lang w:val="en-US" w:eastAsia="en-US" w:bidi="ar-SA"/>
-              </w:rPr>
-              <w:t>9</w:t>
-            </w:r>
-            <w:r>
-              <w:rPr>
-                <w:rFonts w:eastAsia="Calibri"/>
-                <w:b/>
-                <w:bCs/>
-                <w:kern w:val="2"/>
-                <w:sz w:val="22"/>
-                <w:szCs w:val="22"/>
-                <w:lang w:val="en-US" w:eastAsia="en-US" w:bidi="ar-SA"/>
-              </w:rPr>
-              <w:t xml:space="preserve">k                   </w:t>
-            </w:r>
-            <w:r>
-              <w:rPr>
-                <w:rFonts w:eastAsia="Calibri"/>
-                <w:b/>
-                <w:bCs/>
-                <w:kern w:val="2"/>
-                <w:sz w:val="22"/>
-                <w:szCs w:val="22"/>
-                <w:lang w:val="en-US" w:eastAsia="en-US" w:bidi="ar-SA"/>
-              </w:rPr>
-              <w:t>67</w:t>
-            </w:r>
-            <w:r>
-              <w:rPr>
-                <w:rFonts w:eastAsia="Calibri"/>
-                <w:b/>
-                <w:bCs/>
-                <w:kern w:val="2"/>
-                <w:sz w:val="22"/>
-                <w:szCs w:val="22"/>
-                <w:lang w:val="en-US" w:eastAsia="en-US" w:bidi="ar-SA"/>
-              </w:rPr>
-              <w:t>K</w:t>
+              <w:t>MFS                         $609k                   67K</w:t>
             </w:r>
           </w:p>
         </w:tc>
@@ -1467,7 +824,7 @@
         <w:trPr/>
         <w:tc>
           <w:tcPr>
-            <w:tcW w:w="5687" w:type="dxa"/>
+            <w:tcW w:w="5686" w:type="dxa"/>
             <w:tcBorders>
               <w:top w:val="single" w:sz="4" w:space="0" w:color="000000"/>
               <w:left w:val="single" w:sz="4" w:space="0" w:color="000000"/>
@@ -1500,7 +857,31 @@
                 <w:szCs w:val="28"/>
                 <w:lang w:val="en-US" w:eastAsia="en-US" w:bidi="ar-SA"/>
               </w:rPr>
-              <w:t>= Taxable income</w:t>
+              <w:t xml:space="preserve">= Taxable income, </w:t>
+            </w:r>
+            <w:r>
+              <w:rPr>
+                <w:rFonts w:eastAsia="Calibri"/>
+                <w:b/>
+                <w:bCs/>
+                <w:kern w:val="2"/>
+                <w:sz w:val="28"/>
+                <w:szCs w:val="28"/>
+                <w:lang w:val="en-US" w:eastAsia="en-US" w:bidi="ar-SA"/>
+              </w:rPr>
+              <w:t xml:space="preserve">MAGI </w:t>
+            </w:r>
+            <w:r>
+              <w:rPr>
+                <w:rFonts w:eastAsia="Calibri"/>
+                <w:b w:val="false"/>
+                <w:bCs w:val="false"/>
+                <w:kern w:val="2"/>
+                <w:sz w:val="22"/>
+                <w:szCs w:val="22"/>
+                <w:lang w:val="en-US" w:eastAsia="en-US" w:bidi="ar-SA"/>
+              </w:rPr>
+              <w:t>(modified AGI)</w:t>
             </w:r>
           </w:p>
           <w:p>
@@ -1598,7 +979,7 @@
         <w:trPr/>
         <w:tc>
           <w:tcPr>
-            <w:tcW w:w="5687" w:type="dxa"/>
+            <w:tcW w:w="5686" w:type="dxa"/>
             <w:tcBorders>
               <w:top w:val="single" w:sz="4" w:space="0" w:color="000000"/>
               <w:left w:val="single" w:sz="4" w:space="0" w:color="000000"/>
@@ -1630,38 +1011,9 @@
                 <w:szCs w:val="22"/>
                 <w:lang w:val="en-US" w:eastAsia="en-US" w:bidi="ar-SA"/>
               </w:rPr>
-              <w:t xml:space="preserve">1. </w:t>
-            </w:r>
-            <w:r>
-              <w:rPr>
-                <w:rFonts w:eastAsia="Calibri"/>
-                <w:kern w:val="2"/>
-                <w:sz w:val="22"/>
-                <w:szCs w:val="22"/>
-                <w:lang w:val="en-US" w:eastAsia="en-US" w:bidi="ar-SA"/>
-              </w:rPr>
-              <w:t>Apply ordinary tax rates and,</w:t>
-              <w:br/>
-            </w:r>
-            <w:r>
-              <w:rPr>
-                <w:rFonts w:eastAsia="Calibri"/>
-                <w:kern w:val="2"/>
-                <w:sz w:val="22"/>
-                <w:szCs w:val="22"/>
-                <w:lang w:val="en-US" w:eastAsia="en-US" w:bidi="ar-SA"/>
-              </w:rPr>
-              <w:t>2. T</w:t>
-            </w:r>
-            <w:r>
-              <w:rPr>
-                <w:rFonts w:eastAsia="Calibri"/>
-                <w:kern w:val="2"/>
-                <w:sz w:val="22"/>
-                <w:szCs w:val="22"/>
-                <w:lang w:val="en-US" w:eastAsia="en-US" w:bidi="ar-SA"/>
-              </w:rPr>
-              <w:t>ake applicable tax Credits</w:t>
+              <w:t>1. Apply ordinary tax rates and,</w:t>
+              <w:br/>
+              <w:t>2. Take applicable tax Credits</w:t>
             </w:r>
           </w:p>
           <w:p>
@@ -1697,27 +1049,7 @@
                 <w:szCs w:val="22"/>
                 <w:lang w:val="en-US" w:eastAsia="en-US" w:bidi="ar-SA"/>
               </w:rPr>
-              <w:t>(</w:t>
-            </w:r>
-            <w:r>
-              <w:rPr>
-                <w:rFonts w:eastAsia="Calibri"/>
-                <w:kern w:val="2"/>
-                <w:sz w:val="22"/>
-                <w:szCs w:val="22"/>
-                <w:lang w:val="en-US" w:eastAsia="en-US" w:bidi="ar-SA"/>
-              </w:rPr>
-              <w:t xml:space="preserve">– EITC – LLC – </w:t>
-            </w:r>
-            <w:r>
-              <w:rPr>
-                <w:rFonts w:eastAsia="Calibri"/>
-                <w:kern w:val="2"/>
-                <w:sz w:val="22"/>
-                <w:szCs w:val="22"/>
-                <w:lang w:val="en-US" w:eastAsia="en-US" w:bidi="ar-SA"/>
-              </w:rPr>
-              <w:t>CTC - ODC)</w:t>
+              <w:t>(– EITC – LLC – CTC - ODC)</w:t>
             </w:r>
           </w:p>
         </w:tc>
@@ -1753,7 +1085,7 @@
         <w:trPr/>
         <w:tc>
           <w:tcPr>
-            <w:tcW w:w="5687" w:type="dxa"/>
+            <w:tcW w:w="5686" w:type="dxa"/>
             <w:tcBorders>
               <w:top w:val="single" w:sz="4" w:space="0" w:color="000000"/>
               <w:left w:val="single" w:sz="4" w:space="0" w:color="000000"/>
@@ -1777,35 +1109,28 @@
               </w:rPr>
             </w:pPr>
             <w:r>
-              <w:rPr/>
-            </w:r>
-          </w:p>
-          <w:p>
-            <w:pPr>
-              <w:pStyle w:val="Normal"/>
-              <w:widowControl/>
-              <w:suppressAutoHyphens w:val="true"/>
-              <w:spacing w:lineRule="auto" w:line="240" w:before="0" w:after="0"/>
-              <w:jc w:val="left"/>
               <w:rPr>
                 <w:b/>
                 <w:bCs/>
                 <w:sz w:val="28"/>
                 <w:szCs w:val="28"/>
               </w:rPr>
-            </w:pPr>
-            <w:r>
-              <w:rPr>
-                <w:rFonts w:eastAsia="Calibri"/>
-                <w:b/>
-                <w:bCs/>
-                <w:kern w:val="2"/>
+            </w:r>
+          </w:p>
+          <w:p>
+            <w:pPr>
+              <w:pStyle w:val="Normal"/>
+              <w:widowControl/>
+              <w:suppressAutoHyphens w:val="true"/>
+              <w:spacing w:lineRule="auto" w:line="240" w:before="0" w:after="0"/>
+              <w:jc w:val="left"/>
+              <w:rPr>
+                <w:b/>
+                <w:bCs/>
                 <w:sz w:val="28"/>
                 <w:szCs w:val="28"/>
-                <w:lang w:val="en-US" w:eastAsia="en-US" w:bidi="ar-SA"/>
-              </w:rPr>
-              <w:t xml:space="preserve">= Total </w:t>
-            </w:r>
+              </w:rPr>
+            </w:pPr>
             <w:r>
               <w:rPr>
                 <w:rFonts w:eastAsia="Calibri"/>
@@ -1816,61 +1141,30 @@
                 <w:szCs w:val="28"/>
                 <w:lang w:val="en-US" w:eastAsia="en-US" w:bidi="ar-SA"/>
               </w:rPr>
-              <w:t>O</w:t>
-            </w:r>
-            <w:r>
-              <w:rPr>
-                <w:rFonts w:eastAsia="Calibri"/>
-                <w:b/>
-                <w:bCs/>
-                <w:kern w:val="2"/>
+              <w:t>= Total Ordinary Tax</w:t>
+            </w:r>
+          </w:p>
+          <w:p>
+            <w:pPr>
+              <w:pStyle w:val="Normal"/>
+              <w:widowControl/>
+              <w:suppressAutoHyphens w:val="true"/>
+              <w:spacing w:lineRule="auto" w:line="240" w:before="0" w:after="0"/>
+              <w:jc w:val="left"/>
+              <w:rPr>
+                <w:b/>
+                <w:bCs/>
                 <w:sz w:val="28"/>
                 <w:szCs w:val="28"/>
-                <w:lang w:val="en-US" w:eastAsia="en-US" w:bidi="ar-SA"/>
-              </w:rPr>
-              <w:t xml:space="preserve">rdinary </w:t>
-            </w:r>
-            <w:r>
-              <w:rPr>
-                <w:rFonts w:eastAsia="Calibri"/>
-                <w:b/>
-                <w:bCs/>
-                <w:kern w:val="2"/>
+              </w:rPr>
+            </w:pPr>
+            <w:r>
+              <w:rPr>
+                <w:b/>
+                <w:bCs/>
                 <w:sz w:val="28"/>
                 <w:szCs w:val="28"/>
-                <w:lang w:val="en-US" w:eastAsia="en-US" w:bidi="ar-SA"/>
-              </w:rPr>
-              <w:t>T</w:t>
-            </w:r>
-            <w:r>
-              <w:rPr>
-                <w:rFonts w:eastAsia="Calibri"/>
-                <w:b/>
-                <w:bCs/>
-                <w:kern w:val="2"/>
-                <w:sz w:val="28"/>
-                <w:szCs w:val="28"/>
-                <w:lang w:val="en-US" w:eastAsia="en-US" w:bidi="ar-SA"/>
-              </w:rPr>
-              <w:t>ax</w:t>
-            </w:r>
-          </w:p>
-          <w:p>
-            <w:pPr>
-              <w:pStyle w:val="Normal"/>
-              <w:widowControl/>
-              <w:suppressAutoHyphens w:val="true"/>
-              <w:spacing w:lineRule="auto" w:line="240" w:before="0" w:after="0"/>
-              <w:jc w:val="left"/>
-              <w:rPr>
-                <w:b/>
-                <w:bCs/>
-                <w:sz w:val="28"/>
-                <w:szCs w:val="28"/>
-              </w:rPr>
-            </w:pPr>
-            <w:r>
-              <w:rPr/>
+              </w:rPr>
             </w:r>
           </w:p>
         </w:tc>
@@ -1900,35 +1194,28 @@
               </w:rPr>
             </w:pPr>
             <w:r>
-              <w:rPr/>
-            </w:r>
-          </w:p>
-          <w:p>
-            <w:pPr>
-              <w:pStyle w:val="Normal"/>
-              <w:widowControl/>
-              <w:suppressAutoHyphens w:val="true"/>
-              <w:spacing w:lineRule="auto" w:line="240" w:before="0" w:after="0"/>
-              <w:jc w:val="left"/>
               <w:rPr>
                 <w:b/>
                 <w:bCs/>
                 <w:sz w:val="28"/>
                 <w:szCs w:val="28"/>
               </w:rPr>
-            </w:pPr>
-            <w:r>
-              <w:rPr>
-                <w:rFonts w:eastAsia="Calibri"/>
-                <w:b/>
-                <w:bCs/>
-                <w:kern w:val="2"/>
+            </w:r>
+          </w:p>
+          <w:p>
+            <w:pPr>
+              <w:pStyle w:val="Normal"/>
+              <w:widowControl/>
+              <w:suppressAutoHyphens w:val="true"/>
+              <w:spacing w:lineRule="auto" w:line="240" w:before="0" w:after="0"/>
+              <w:jc w:val="left"/>
+              <w:rPr>
+                <w:b/>
+                <w:bCs/>
                 <w:sz w:val="28"/>
                 <w:szCs w:val="28"/>
-                <w:lang w:val="en-US" w:eastAsia="en-US" w:bidi="ar-SA"/>
-              </w:rPr>
-              <w:t xml:space="preserve">=  </w:t>
-            </w:r>
+              </w:rPr>
+            </w:pPr>
             <w:r>
               <w:rPr>
                 <w:rFonts w:eastAsia="Calibri"/>
@@ -1939,43 +1226,7 @@
                 <w:szCs w:val="28"/>
                 <w:lang w:val="en-US" w:eastAsia="en-US" w:bidi="ar-SA"/>
               </w:rPr>
-              <w:t>Tentative Tax (</w:t>
-            </w:r>
-            <w:r>
-              <w:rPr>
-                <w:rFonts w:eastAsia="Calibri"/>
-                <w:b/>
-                <w:bCs/>
-                <w:kern w:val="2"/>
-                <w:sz w:val="28"/>
-                <w:szCs w:val="28"/>
-                <w:lang w:val="en-US" w:eastAsia="en-US" w:bidi="ar-SA"/>
-              </w:rPr>
-              <w:t>A.M.T</w:t>
-            </w:r>
-            <w:r>
-              <w:rPr>
-                <w:rFonts w:eastAsia="Calibri"/>
-                <w:b/>
-                <w:bCs/>
-                <w:kern w:val="2"/>
-                <w:sz w:val="28"/>
-                <w:szCs w:val="28"/>
-                <w:lang w:val="en-US" w:eastAsia="en-US" w:bidi="ar-SA"/>
-              </w:rPr>
-              <w:t>ax</w:t>
-            </w:r>
-            <w:r>
-              <w:rPr>
-                <w:rFonts w:eastAsia="Calibri"/>
-                <w:b/>
-                <w:bCs/>
-                <w:kern w:val="2"/>
-                <w:sz w:val="28"/>
-                <w:szCs w:val="28"/>
-                <w:lang w:val="en-US" w:eastAsia="en-US" w:bidi="ar-SA"/>
-              </w:rPr>
-              <w:t>)</w:t>
+              <w:t>=  Tentative Tax (A.M.Tax)</w:t>
             </w:r>
           </w:p>
         </w:tc>
@@ -1984,7 +1235,7 @@
         <w:trPr/>
         <w:tc>
           <w:tcPr>
-            <w:tcW w:w="11525" w:type="dxa"/>
+            <w:tcW w:w="11524" w:type="dxa"/>
             <w:gridSpan w:val="2"/>
             <w:tcBorders>
               <w:top w:val="single" w:sz="4" w:space="0" w:color="000000"/>
@@ -2112,9 +1363,7 @@
     <w:pPr>
       <w:widowControl/>
       <w:suppressAutoHyphens w:val="true"/>
-      <w:kinsoku w:val="true"/>
-      <w:overflowPunct w:val="true"/>
-      <w:autoSpaceDE w:val="true"/>
+      <w:overflowPunct w:val="false"/>
       <w:bidi w:val="0"/>
       <w:spacing w:lineRule="auto" w:line="259" w:before="0" w:after="160"/>
       <w:jc w:val="left"/>
@@ -2137,10 +1386,6 @@
     <w:pPr>
       <w:keepNext w:val="true"/>
       <w:keepLines/>
-      <w:numPr>
-        <w:ilvl w:val="0"/>
-        <w:numId w:val="0"/>
-      </w:numPr>
       <w:spacing w:before="360" w:after="80"/>
       <w:outlineLvl w:val="0"/>
     </w:pPr>
@@ -2160,10 +1405,6 @@
     <w:pPr>
       <w:keepNext w:val="true"/>
       <w:keepLines/>
-      <w:numPr>
-        <w:ilvl w:val="0"/>
-        <w:numId w:val="0"/>
-      </w:numPr>
       <w:spacing w:before="160" w:after="80"/>
       <w:outlineLvl w:val="1"/>
     </w:pPr>
@@ -2183,10 +1424,6 @@
     <w:pPr>
       <w:keepNext w:val="true"/>
       <w:keepLines/>
-      <w:numPr>
-        <w:ilvl w:val="0"/>
-        <w:numId w:val="0"/>
-      </w:numPr>
       <w:spacing w:before="160" w:after="80"/>
       <w:outlineLvl w:val="2"/>
     </w:pPr>
@@ -2206,10 +1443,6 @@
     <w:pPr>
       <w:keepNext w:val="true"/>
       <w:keepLines/>
-      <w:numPr>
-        <w:ilvl w:val="0"/>
-        <w:numId w:val="0"/>
-      </w:numPr>
       <w:spacing w:before="80" w:after="40"/>
       <w:outlineLvl w:val="3"/>
     </w:pPr>
@@ -2229,10 +1462,6 @@
     <w:pPr>
       <w:keepNext w:val="true"/>
       <w:keepLines/>
-      <w:numPr>
-        <w:ilvl w:val="0"/>
-        <w:numId w:val="0"/>
-      </w:numPr>
       <w:spacing w:before="80" w:after="40"/>
       <w:outlineLvl w:val="4"/>
     </w:pPr>
@@ -2250,10 +1479,6 @@
     <w:pPr>
       <w:keepNext w:val="true"/>
       <w:keepLines/>
-      <w:numPr>
-        <w:ilvl w:val="0"/>
-        <w:numId w:val="0"/>
-      </w:numPr>
       <w:spacing w:before="40" w:after="0"/>
       <w:outlineLvl w:val="5"/>
     </w:pPr>
@@ -2273,10 +1498,6 @@
     <w:pPr>
       <w:keepNext w:val="true"/>
       <w:keepLines/>
-      <w:numPr>
-        <w:ilvl w:val="0"/>
-        <w:numId w:val="0"/>
-      </w:numPr>
       <w:spacing w:before="40" w:after="0"/>
       <w:outlineLvl w:val="6"/>
     </w:pPr>
@@ -2294,10 +1515,6 @@
     <w:pPr>
       <w:keepNext w:val="true"/>
       <w:keepLines/>
-      <w:numPr>
-        <w:ilvl w:val="0"/>
-        <w:numId w:val="0"/>
-      </w:numPr>
       <w:spacing w:before="0" w:after="0"/>
       <w:outlineLvl w:val="7"/>
     </w:pPr>
@@ -2317,10 +1534,6 @@
     <w:pPr>
       <w:keepNext w:val="true"/>
       <w:keepLines/>
-      <w:numPr>
-        <w:ilvl w:val="0"/>
-        <w:numId w:val="0"/>
-      </w:numPr>
       <w:spacing w:before="0" w:after="0"/>
       <w:outlineLvl w:val="8"/>
     </w:pPr>

</xml_diff>

<commit_message>
added 4 pdfs NEED Updates
</commit_message>
<xml_diff>
--- a/assets/misc/AMT EXPLAINED.ver2.docx
+++ b/assets/misc/AMT EXPLAINED.ver2.docx
@@ -256,7 +256,7 @@
               <w:br/>
               <w:t xml:space="preserve">+ annuity income </w:t>
               <w:br/>
-              <w:t>+ Social Security benefits + etc</w:t>
+              <w:t>+ Social Security benefits</w:t>
               <w:br/>
             </w:r>
           </w:p>
@@ -725,48 +725,17 @@
                 <w:szCs w:val="22"/>
                 <w:lang w:val="en-US" w:eastAsia="en-US" w:bidi="ar-SA"/>
               </w:rPr>
-              <w:t>S</w:t>
-            </w:r>
-            <w:r>
-              <w:rPr>
-                <w:rFonts w:eastAsia="Calibri"/>
-                <w:b/>
-                <w:bCs/>
-                <w:kern w:val="2"/>
-                <w:sz w:val="22"/>
-                <w:szCs w:val="22"/>
-                <w:lang w:val="en-US" w:eastAsia="en-US" w:bidi="ar-SA"/>
-              </w:rPr>
-              <w:t>ubtract</w:t>
-            </w:r>
-            <w:r>
-              <w:rPr>
-                <w:rFonts w:eastAsia="Calibri"/>
-                <w:kern w:val="2"/>
-                <w:sz w:val="22"/>
-                <w:szCs w:val="22"/>
-                <w:lang w:val="en-US" w:eastAsia="en-US" w:bidi="ar-SA"/>
-              </w:rPr>
-              <w:t xml:space="preserve"> QBI (qualified business deduction</w:t>
-            </w:r>
-            <w:r>
-              <w:rPr>
-                <w:rFonts w:eastAsia="Calibri"/>
-                <w:kern w:val="2"/>
-                <w:sz w:val="22"/>
-                <w:szCs w:val="22"/>
-                <w:lang w:val="en-US" w:eastAsia="en-US" w:bidi="ar-SA"/>
-              </w:rPr>
-              <w:t>)</w:t>
-            </w:r>
-            <w:r>
-              <w:rPr>
-                <w:rFonts w:eastAsia="Calibri"/>
-                <w:kern w:val="2"/>
-                <w:sz w:val="22"/>
-                <w:szCs w:val="22"/>
-                <w:lang w:val="en-US" w:eastAsia="en-US" w:bidi="ar-SA"/>
-              </w:rPr>
+              <w:t>Subtract</w:t>
+            </w:r>
+            <w:r>
+              <w:rPr>
+                <w:rFonts w:eastAsia="Calibri"/>
+                <w:kern w:val="2"/>
+                <w:sz w:val="22"/>
+                <w:szCs w:val="22"/>
+                <w:lang w:val="en-US" w:eastAsia="en-US" w:bidi="ar-SA"/>
+              </w:rPr>
+              <w:t xml:space="preserve"> QBI (qualified business deduction)</w:t>
               <w:br/>
               <w:t xml:space="preserve">  if applicable</w:t>
             </w:r>
@@ -857,19 +826,7 @@
                 <w:szCs w:val="28"/>
                 <w:lang w:val="en-US" w:eastAsia="en-US" w:bidi="ar-SA"/>
               </w:rPr>
-              <w:t xml:space="preserve">= Taxable income, </w:t>
-            </w:r>
-            <w:r>
-              <w:rPr>
-                <w:rFonts w:eastAsia="Calibri"/>
-                <w:b/>
-                <w:bCs/>
-                <w:kern w:val="2"/>
-                <w:sz w:val="28"/>
-                <w:szCs w:val="28"/>
-                <w:lang w:val="en-US" w:eastAsia="en-US" w:bidi="ar-SA"/>
-              </w:rPr>
-              <w:t xml:space="preserve">MAGI </w:t>
+              <w:t xml:space="preserve">= Taxable income, MAGI </w:t>
             </w:r>
             <w:r>
               <w:rPr>
@@ -1363,7 +1320,7 @@
     <w:pPr>
       <w:widowControl/>
       <w:suppressAutoHyphens w:val="true"/>
-      <w:overflowPunct w:val="false"/>
+      <w:overflowPunct w:val="true"/>
       <w:bidi w:val="0"/>
       <w:spacing w:lineRule="auto" w:line="259" w:before="0" w:after="160"/>
       <w:jc w:val="left"/>

</xml_diff>